<commit_message>
Notendasögur og uml uppfært
</commit_message>
<xml_diff>
--- a/Sprint1/Notendasögur.docx
+++ b/Sprint1/Notendasögur.docx
@@ -6,19 +6,20 @@
     <w:tbl>
       <w:tblPr>
         <w:tblStyle w:val="TableGrid"/>
-        <w:tblW w:w="0" w:type="auto"/>
+        <w:tblW w:w="10075" w:type="dxa"/>
         <w:tblLook w:val="04A0" w:firstRow="1" w:lastRow="0" w:firstColumn="1" w:lastColumn="0" w:noHBand="0" w:noVBand="1"/>
       </w:tblPr>
       <w:tblGrid>
-        <w:gridCol w:w="2337"/>
-        <w:gridCol w:w="3895"/>
-        <w:gridCol w:w="1530"/>
-        <w:gridCol w:w="1588"/>
+        <w:gridCol w:w="1885"/>
+        <w:gridCol w:w="3240"/>
+        <w:gridCol w:w="1170"/>
+        <w:gridCol w:w="1620"/>
+        <w:gridCol w:w="2160"/>
       </w:tblGrid>
       <w:tr>
         <w:tc>
           <w:tcPr>
-            <w:tcW w:w="2337" w:type="dxa"/>
+            <w:tcW w:w="1885" w:type="dxa"/>
           </w:tcPr>
           <w:p>
             <w:pPr>
@@ -39,7 +40,7 @@
         </w:tc>
         <w:tc>
           <w:tcPr>
-            <w:tcW w:w="3895" w:type="dxa"/>
+            <w:tcW w:w="3240" w:type="dxa"/>
           </w:tcPr>
           <w:p>
             <w:pPr>
@@ -60,7 +61,7 @@
         </w:tc>
         <w:tc>
           <w:tcPr>
-            <w:tcW w:w="1530" w:type="dxa"/>
+            <w:tcW w:w="1170" w:type="dxa"/>
           </w:tcPr>
           <w:p>
             <w:pPr>
@@ -81,7 +82,7 @@
         </w:tc>
         <w:tc>
           <w:tcPr>
-            <w:tcW w:w="1588" w:type="dxa"/>
+            <w:tcW w:w="1620" w:type="dxa"/>
           </w:tcPr>
           <w:p>
             <w:pPr>
@@ -100,183 +101,101 @@
             <w:proofErr w:type="spellEnd"/>
           </w:p>
         </w:tc>
-      </w:tr>
-      <w:tr>
         <w:tc>
           <w:tcPr>
-            <w:tcW w:w="2337" w:type="dxa"/>
+            <w:tcW w:w="2160" w:type="dxa"/>
           </w:tcPr>
           <w:p>
             <w:pPr>
               <w:jc w:val="center"/>
+              <w:rPr>
+                <w:b/>
+              </w:rPr>
             </w:pPr>
             <w:proofErr w:type="spellStart"/>
             <w:r>
-              <w:t>Geta</w:t>
-            </w:r>
-            <w:proofErr w:type="spellEnd"/>
-            <w:r>
-              <w:t xml:space="preserve"> </w:t>
-            </w:r>
-            <w:proofErr w:type="spellStart"/>
-            <w:r>
-              <w:t>valið</w:t>
-            </w:r>
-            <w:proofErr w:type="spellEnd"/>
-            <w:r>
-              <w:t xml:space="preserve"> </w:t>
-            </w:r>
-            <w:proofErr w:type="spellStart"/>
-            <w:r>
-              <w:t>leikmann</w:t>
-            </w:r>
-            <w:proofErr w:type="spellEnd"/>
-            <w:r>
-              <w:t xml:space="preserve"> </w:t>
-            </w:r>
-            <w:proofErr w:type="spellStart"/>
-            <w:r>
-              <w:t>útlit</w:t>
-            </w:r>
-            <w:proofErr w:type="spellEnd"/>
-            <w:r>
-              <w:t xml:space="preserve"> </w:t>
-            </w:r>
-            <w:proofErr w:type="spellStart"/>
-            <w:r>
-              <w:t>og</w:t>
-            </w:r>
-            <w:proofErr w:type="spellEnd"/>
-            <w:r>
-              <w:t xml:space="preserve"> </w:t>
-            </w:r>
-            <w:proofErr w:type="spellStart"/>
-            <w:r>
-              <w:t>nafn</w:t>
-            </w:r>
-            <w:proofErr w:type="spellEnd"/>
-          </w:p>
-        </w:tc>
-        <w:tc>
-          <w:tcPr>
-            <w:tcW w:w="3895" w:type="dxa"/>
-          </w:tcPr>
-          <w:p>
-            <w:pPr>
-              <w:jc w:val="center"/>
-            </w:pPr>
-            <w:proofErr w:type="spellStart"/>
-            <w:r>
-              <w:t>Möguleiki</w:t>
-            </w:r>
-            <w:proofErr w:type="spellEnd"/>
-            <w:r>
-              <w:t xml:space="preserve"> á </w:t>
-            </w:r>
-            <w:proofErr w:type="spellStart"/>
-            <w:r>
-              <w:t>að</w:t>
-            </w:r>
-            <w:proofErr w:type="spellEnd"/>
-            <w:r>
-              <w:t xml:space="preserve"> </w:t>
-            </w:r>
-            <w:proofErr w:type="spellStart"/>
-            <w:r>
-              <w:t>geta</w:t>
-            </w:r>
-            <w:proofErr w:type="spellEnd"/>
-            <w:r>
-              <w:t xml:space="preserve"> </w:t>
-            </w:r>
-            <w:proofErr w:type="spellStart"/>
-            <w:r>
-              <w:t>breytt</w:t>
-            </w:r>
-            <w:proofErr w:type="spellEnd"/>
-            <w:r>
-              <w:t xml:space="preserve"> </w:t>
-            </w:r>
-            <w:proofErr w:type="spellStart"/>
-            <w:r>
-              <w:t>leikmanni</w:t>
-            </w:r>
-            <w:proofErr w:type="spellEnd"/>
-            <w:r>
-              <w:t xml:space="preserve"> </w:t>
-            </w:r>
-            <w:proofErr w:type="spellStart"/>
-            <w:r>
-              <w:t>að</w:t>
-            </w:r>
-            <w:proofErr w:type="spellEnd"/>
-            <w:r>
-              <w:t xml:space="preserve"> </w:t>
-            </w:r>
-            <w:proofErr w:type="spellStart"/>
-            <w:r>
-              <w:t>sniði</w:t>
-            </w:r>
-            <w:proofErr w:type="spellEnd"/>
-            <w:r>
-              <w:t xml:space="preserve"> notanda.</w:t>
-            </w:r>
-          </w:p>
-        </w:tc>
-        <w:tc>
-          <w:tcPr>
-            <w:tcW w:w="1530" w:type="dxa"/>
-          </w:tcPr>
-          <w:p>
-            <w:pPr>
-              <w:jc w:val="center"/>
-            </w:pPr>
-            <w:r>
-              <w:t xml:space="preserve">2 </w:t>
-            </w:r>
-            <w:proofErr w:type="spellStart"/>
-            <w:r>
-              <w:t>dagar</w:t>
-            </w:r>
-            <w:proofErr w:type="spellEnd"/>
-          </w:p>
-        </w:tc>
-        <w:tc>
-          <w:tcPr>
-            <w:tcW w:w="1588" w:type="dxa"/>
-          </w:tcPr>
-          <w:p>
-            <w:pPr>
-              <w:jc w:val="center"/>
-            </w:pPr>
-            <w:r>
-              <w:t>6</w:t>
-            </w:r>
+              <w:rPr>
+                <w:b/>
+              </w:rPr>
+              <w:t>Tengist</w:t>
+            </w:r>
+            <w:proofErr w:type="spellEnd"/>
+            <w:r>
+              <w:rPr>
+                <w:b/>
+              </w:rPr>
+              <w:t xml:space="preserve"> </w:t>
+            </w:r>
+            <w:proofErr w:type="spellStart"/>
+            <w:r>
+              <w:rPr>
+                <w:b/>
+              </w:rPr>
+              <w:t>klasa</w:t>
+            </w:r>
+            <w:proofErr w:type="spellEnd"/>
           </w:p>
         </w:tc>
       </w:tr>
       <w:tr>
         <w:tc>
           <w:tcPr>
-            <w:tcW w:w="2337" w:type="dxa"/>
+            <w:tcW w:w="1885" w:type="dxa"/>
           </w:tcPr>
           <w:p>
             <w:pPr>
               <w:jc w:val="center"/>
             </w:pPr>
-            <w:r>
-              <w:t xml:space="preserve">Val á </w:t>
-            </w:r>
-            <w:proofErr w:type="spellStart"/>
-            <w:r>
-              <w:t>endi</w:t>
+            <w:proofErr w:type="spellStart"/>
+            <w:r>
+              <w:t>Geta</w:t>
+            </w:r>
+            <w:proofErr w:type="spellEnd"/>
+            <w:r>
+              <w:t xml:space="preserve"> </w:t>
+            </w:r>
+            <w:proofErr w:type="spellStart"/>
+            <w:r>
+              <w:t>valið</w:t>
+            </w:r>
+            <w:proofErr w:type="spellEnd"/>
+            <w:r>
+              <w:t xml:space="preserve"> </w:t>
+            </w:r>
+            <w:proofErr w:type="spellStart"/>
+            <w:r>
+              <w:t>leikmann</w:t>
+            </w:r>
+            <w:proofErr w:type="spellEnd"/>
+            <w:r>
+              <w:t xml:space="preserve"> </w:t>
+            </w:r>
+            <w:proofErr w:type="spellStart"/>
+            <w:r>
+              <w:t>útlit</w:t>
+            </w:r>
+            <w:proofErr w:type="spellEnd"/>
+            <w:r>
+              <w:t xml:space="preserve"> </w:t>
+            </w:r>
+            <w:proofErr w:type="spellStart"/>
+            <w:r>
+              <w:t>og</w:t>
+            </w:r>
+            <w:proofErr w:type="spellEnd"/>
+            <w:r>
+              <w:t xml:space="preserve"> </w:t>
+            </w:r>
+            <w:proofErr w:type="spellStart"/>
+            <w:r>
+              <w:t>nafn</w:t>
             </w:r>
             <w:proofErr w:type="spellEnd"/>
           </w:p>
         </w:tc>
         <w:tc>
           <w:tcPr>
-            <w:tcW w:w="3895" w:type="dxa"/>
+            <w:tcW w:w="3240" w:type="dxa"/>
           </w:tcPr>
           <w:p>
             <w:pPr>
@@ -284,73 +203,65 @@
             </w:pPr>
             <w:proofErr w:type="spellStart"/>
             <w:r>
-              <w:t>Hægt</w:t>
-            </w:r>
-            <w:proofErr w:type="spellEnd"/>
-            <w:r>
-              <w:t xml:space="preserve"> era ð </w:t>
-            </w:r>
-            <w:proofErr w:type="spellStart"/>
-            <w:r>
-              <w:t>velja</w:t>
-            </w:r>
-            <w:proofErr w:type="spellEnd"/>
-            <w:r>
-              <w:t xml:space="preserve"> </w:t>
-            </w:r>
-            <w:proofErr w:type="spellStart"/>
-            <w:r>
-              <w:t>hverjum</w:t>
-            </w:r>
-            <w:proofErr w:type="spellEnd"/>
-            <w:r>
-              <w:t xml:space="preserve"> </w:t>
-            </w:r>
-            <w:proofErr w:type="spellStart"/>
-            <w:r>
-              <w:t>er</w:t>
-            </w:r>
-            <w:proofErr w:type="spellEnd"/>
-            <w:r>
-              <w:t xml:space="preserve"> </w:t>
-            </w:r>
-            <w:proofErr w:type="spellStart"/>
-            <w:r>
-              <w:t>bjargað</w:t>
-            </w:r>
-            <w:proofErr w:type="spellEnd"/>
-            <w:r>
-              <w:t xml:space="preserve"> í </w:t>
-            </w:r>
-            <w:proofErr w:type="spellStart"/>
-            <w:r>
-              <w:t>endan</w:t>
-            </w:r>
-            <w:proofErr w:type="spellEnd"/>
-            <w:r>
-              <w:t xml:space="preserve"> (</w:t>
-            </w:r>
-            <w:proofErr w:type="spellStart"/>
-            <w:r>
-              <w:t>karl</w:t>
-            </w:r>
-            <w:proofErr w:type="spellEnd"/>
-            <w:r>
-              <w:t xml:space="preserve">, </w:t>
-            </w:r>
-            <w:proofErr w:type="spellStart"/>
-            <w:r>
-              <w:t>kona</w:t>
-            </w:r>
-            <w:proofErr w:type="spellEnd"/>
-            <w:r>
-              <w:t>)</w:t>
+              <w:t>Möguleiki</w:t>
+            </w:r>
+            <w:proofErr w:type="spellEnd"/>
+            <w:r>
+              <w:t xml:space="preserve"> á </w:t>
+            </w:r>
+            <w:proofErr w:type="spellStart"/>
+            <w:r>
+              <w:t>að</w:t>
+            </w:r>
+            <w:proofErr w:type="spellEnd"/>
+            <w:r>
+              <w:t xml:space="preserve"> </w:t>
+            </w:r>
+            <w:proofErr w:type="spellStart"/>
+            <w:r>
+              <w:t>geta</w:t>
+            </w:r>
+            <w:proofErr w:type="spellEnd"/>
+            <w:r>
+              <w:t xml:space="preserve"> </w:t>
+            </w:r>
+            <w:proofErr w:type="spellStart"/>
+            <w:r>
+              <w:t>breytt</w:t>
+            </w:r>
+            <w:proofErr w:type="spellEnd"/>
+            <w:r>
+              <w:t xml:space="preserve"> </w:t>
+            </w:r>
+            <w:proofErr w:type="spellStart"/>
+            <w:r>
+              <w:t>leikmanni</w:t>
+            </w:r>
+            <w:proofErr w:type="spellEnd"/>
+            <w:r>
+              <w:t xml:space="preserve"> </w:t>
+            </w:r>
+            <w:proofErr w:type="spellStart"/>
+            <w:r>
+              <w:t>að</w:t>
+            </w:r>
+            <w:proofErr w:type="spellEnd"/>
+            <w:r>
+              <w:t xml:space="preserve"> </w:t>
+            </w:r>
+            <w:proofErr w:type="spellStart"/>
+            <w:r>
+              <w:t>sniði</w:t>
+            </w:r>
+            <w:proofErr w:type="spellEnd"/>
+            <w:r>
+              <w:t xml:space="preserve"> notanda.</w:t>
             </w:r>
           </w:p>
         </w:tc>
         <w:tc>
           <w:tcPr>
-            <w:tcW w:w="1530" w:type="dxa"/>
+            <w:tcW w:w="1170" w:type="dxa"/>
           </w:tcPr>
           <w:p>
             <w:pPr>
@@ -361,47 +272,62 @@
             </w:r>
             <w:proofErr w:type="spellStart"/>
             <w:r>
-              <w:t>tímar</w:t>
+              <w:t>dagar</w:t>
             </w:r>
             <w:proofErr w:type="spellEnd"/>
           </w:p>
         </w:tc>
         <w:tc>
           <w:tcPr>
-            <w:tcW w:w="1588" w:type="dxa"/>
+            <w:tcW w:w="1620" w:type="dxa"/>
           </w:tcPr>
           <w:p>
             <w:pPr>
               <w:jc w:val="center"/>
             </w:pPr>
             <w:r>
-              <w:t>7</w:t>
-            </w:r>
+              <w:t>6</w:t>
+            </w:r>
+          </w:p>
+        </w:tc>
+        <w:tc>
+          <w:tcPr>
+            <w:tcW w:w="2160" w:type="dxa"/>
+          </w:tcPr>
+          <w:p>
+            <w:pPr>
+              <w:jc w:val="center"/>
+            </w:pPr>
+            <w:proofErr w:type="spellStart"/>
+            <w:r>
+              <w:t>MainMenu</w:t>
+            </w:r>
+            <w:proofErr w:type="spellEnd"/>
           </w:p>
         </w:tc>
       </w:tr>
       <w:tr>
         <w:tc>
           <w:tcPr>
-            <w:tcW w:w="2337" w:type="dxa"/>
+            <w:tcW w:w="1885" w:type="dxa"/>
           </w:tcPr>
           <w:p>
             <w:pPr>
               <w:jc w:val="center"/>
             </w:pPr>
             <w:r>
-              <w:t xml:space="preserve">4 </w:t>
-            </w:r>
-            <w:proofErr w:type="spellStart"/>
-            <w:r>
-              <w:t>borð</w:t>
+              <w:t xml:space="preserve">Val á </w:t>
+            </w:r>
+            <w:proofErr w:type="spellStart"/>
+            <w:r>
+              <w:t>endi</w:t>
             </w:r>
             <w:proofErr w:type="spellEnd"/>
           </w:p>
         </w:tc>
         <w:tc>
           <w:tcPr>
-            <w:tcW w:w="3895" w:type="dxa"/>
+            <w:tcW w:w="3240" w:type="dxa"/>
           </w:tcPr>
           <w:p>
             <w:pPr>
@@ -409,15 +335,15 @@
             </w:pPr>
             <w:proofErr w:type="spellStart"/>
             <w:r>
-              <w:t>Samtals</w:t>
-            </w:r>
-            <w:proofErr w:type="spellEnd"/>
-            <w:r>
-              <w:t xml:space="preserve"> </w:t>
-            </w:r>
-            <w:proofErr w:type="spellStart"/>
-            <w:r>
-              <w:t>eiga</w:t>
+              <w:t>Hægt</w:t>
+            </w:r>
+            <w:proofErr w:type="spellEnd"/>
+            <w:r>
+              <w:t xml:space="preserve"> </w:t>
+            </w:r>
+            <w:proofErr w:type="spellStart"/>
+            <w:r>
+              <w:t>er</w:t>
             </w:r>
             <w:proofErr w:type="spellEnd"/>
             <w:r>
@@ -433,15 +359,31 @@
             </w:r>
             <w:proofErr w:type="spellStart"/>
             <w:r>
-              <w:t>vera</w:t>
-            </w:r>
-            <w:proofErr w:type="spellEnd"/>
-            <w:r>
-              <w:t xml:space="preserve"> 4 </w:t>
-            </w:r>
-            <w:proofErr w:type="spellStart"/>
-            <w:r>
-              <w:t>borð</w:t>
+              <w:t>velja</w:t>
+            </w:r>
+            <w:proofErr w:type="spellEnd"/>
+            <w:r>
+              <w:t xml:space="preserve"> </w:t>
+            </w:r>
+            <w:proofErr w:type="spellStart"/>
+            <w:r>
+              <w:t>hverjum</w:t>
+            </w:r>
+            <w:proofErr w:type="spellEnd"/>
+            <w:r>
+              <w:t xml:space="preserve"> </w:t>
+            </w:r>
+            <w:proofErr w:type="spellStart"/>
+            <w:r>
+              <w:t>er</w:t>
+            </w:r>
+            <w:proofErr w:type="spellEnd"/>
+            <w:r>
+              <w:t xml:space="preserve"> </w:t>
+            </w:r>
+            <w:proofErr w:type="spellStart"/>
+            <w:r>
+              <w:t>bjargað</w:t>
             </w:r>
             <w:proofErr w:type="spellEnd"/>
             <w:r>
@@ -449,65 +391,99 @@
             </w:r>
             <w:proofErr w:type="spellStart"/>
             <w:r>
-              <w:t>tölvuleiknum</w:t>
-            </w:r>
-            <w:proofErr w:type="spellEnd"/>
-            <w:r>
-              <w:t>.</w:t>
+              <w:t>endann</w:t>
+            </w:r>
+            <w:proofErr w:type="spellEnd"/>
+            <w:r>
+              <w:t xml:space="preserve"> (</w:t>
+            </w:r>
+            <w:proofErr w:type="spellStart"/>
+            <w:r>
+              <w:t>karl</w:t>
+            </w:r>
+            <w:proofErr w:type="spellEnd"/>
+            <w:r>
+              <w:t xml:space="preserve">, </w:t>
+            </w:r>
+            <w:proofErr w:type="spellStart"/>
+            <w:r>
+              <w:t>kona</w:t>
+            </w:r>
+            <w:proofErr w:type="spellEnd"/>
+            <w:r>
+              <w:t>)</w:t>
             </w:r>
           </w:p>
         </w:tc>
         <w:tc>
           <w:tcPr>
-            <w:tcW w:w="1530" w:type="dxa"/>
+            <w:tcW w:w="1170" w:type="dxa"/>
           </w:tcPr>
           <w:p>
             <w:pPr>
               <w:jc w:val="center"/>
             </w:pPr>
             <w:r>
-              <w:t xml:space="preserve">10 </w:t>
-            </w:r>
-            <w:proofErr w:type="spellStart"/>
-            <w:r>
-              <w:t>dagar</w:t>
+              <w:t xml:space="preserve">2 </w:t>
+            </w:r>
+            <w:proofErr w:type="spellStart"/>
+            <w:r>
+              <w:t>tímar</w:t>
             </w:r>
             <w:proofErr w:type="spellEnd"/>
           </w:p>
         </w:tc>
         <w:tc>
           <w:tcPr>
-            <w:tcW w:w="1588" w:type="dxa"/>
+            <w:tcW w:w="1620" w:type="dxa"/>
           </w:tcPr>
           <w:p>
             <w:pPr>
               <w:jc w:val="center"/>
             </w:pPr>
             <w:r>
-              <w:t>5</w:t>
-            </w:r>
+              <w:t>7</w:t>
+            </w:r>
+          </w:p>
+        </w:tc>
+        <w:tc>
+          <w:tcPr>
+            <w:tcW w:w="2160" w:type="dxa"/>
+          </w:tcPr>
+          <w:p>
+            <w:pPr>
+              <w:jc w:val="center"/>
+            </w:pPr>
+            <w:proofErr w:type="spellStart"/>
+            <w:r>
+              <w:t>MainMenu</w:t>
+            </w:r>
+            <w:proofErr w:type="spellEnd"/>
           </w:p>
         </w:tc>
       </w:tr>
       <w:tr>
         <w:tc>
           <w:tcPr>
-            <w:tcW w:w="2337" w:type="dxa"/>
+            <w:tcW w:w="1885" w:type="dxa"/>
           </w:tcPr>
           <w:p>
             <w:pPr>
               <w:jc w:val="center"/>
             </w:pPr>
-            <w:proofErr w:type="spellStart"/>
-            <w:r>
-              <w:t>Kastalaþema</w:t>
+            <w:r>
+              <w:t xml:space="preserve">4 </w:t>
+            </w:r>
+            <w:proofErr w:type="spellStart"/>
+            <w:r>
+              <w:t>borð</w:t>
             </w:r>
             <w:proofErr w:type="spellEnd"/>
           </w:p>
         </w:tc>
         <w:tc>
           <w:tcPr>
-            <w:tcW w:w="3895" w:type="dxa"/>
+            <w:tcW w:w="3240" w:type="dxa"/>
           </w:tcPr>
           <w:p>
             <w:pPr>
@@ -515,15 +491,39 @@
             </w:pPr>
             <w:proofErr w:type="spellStart"/>
             <w:r>
-              <w:t>Leikurinn</w:t>
-            </w:r>
-            <w:proofErr w:type="spellEnd"/>
-            <w:r>
-              <w:t xml:space="preserve"> </w:t>
-            </w:r>
-            <w:proofErr w:type="spellStart"/>
-            <w:r>
-              <w:t>gerist</w:t>
+              <w:t>Samtals</w:t>
+            </w:r>
+            <w:proofErr w:type="spellEnd"/>
+            <w:r>
+              <w:t xml:space="preserve"> </w:t>
+            </w:r>
+            <w:proofErr w:type="spellStart"/>
+            <w:r>
+              <w:t>eiga</w:t>
+            </w:r>
+            <w:proofErr w:type="spellEnd"/>
+            <w:r>
+              <w:t xml:space="preserve"> </w:t>
+            </w:r>
+            <w:proofErr w:type="spellStart"/>
+            <w:r>
+              <w:t>að</w:t>
+            </w:r>
+            <w:proofErr w:type="spellEnd"/>
+            <w:r>
+              <w:t xml:space="preserve"> </w:t>
+            </w:r>
+            <w:proofErr w:type="spellStart"/>
+            <w:r>
+              <w:t>vera</w:t>
+            </w:r>
+            <w:proofErr w:type="spellEnd"/>
+            <w:r>
+              <w:t xml:space="preserve"> 4 </w:t>
+            </w:r>
+            <w:proofErr w:type="spellStart"/>
+            <w:r>
+              <w:t>borð</w:t>
             </w:r>
             <w:proofErr w:type="spellEnd"/>
             <w:r>
@@ -531,47 +531,7 @@
             </w:r>
             <w:proofErr w:type="spellStart"/>
             <w:r>
-              <w:t>kastala</w:t>
-            </w:r>
-            <w:proofErr w:type="spellEnd"/>
-            <w:r>
-              <w:t xml:space="preserve"> </w:t>
-            </w:r>
-            <w:proofErr w:type="spellStart"/>
-            <w:r>
-              <w:t>og</w:t>
-            </w:r>
-            <w:proofErr w:type="spellEnd"/>
-            <w:r>
-              <w:t xml:space="preserve"> </w:t>
-            </w:r>
-            <w:proofErr w:type="spellStart"/>
-            <w:r>
-              <w:t>er</w:t>
-            </w:r>
-            <w:proofErr w:type="spellEnd"/>
-            <w:r>
-              <w:t xml:space="preserve"> </w:t>
-            </w:r>
-            <w:proofErr w:type="spellStart"/>
-            <w:r>
-              <w:t>með</w:t>
-            </w:r>
-            <w:proofErr w:type="spellEnd"/>
-            <w:r>
-              <w:t xml:space="preserve"> </w:t>
-            </w:r>
-            <w:proofErr w:type="spellStart"/>
-            <w:r>
-              <w:t>viðeigandi</w:t>
-            </w:r>
-            <w:proofErr w:type="spellEnd"/>
-            <w:r>
-              <w:t xml:space="preserve"> </w:t>
-            </w:r>
-            <w:proofErr w:type="spellStart"/>
-            <w:r>
-              <w:t>þema</w:t>
+              <w:t>tölvuleiknum</w:t>
             </w:r>
             <w:proofErr w:type="spellEnd"/>
             <w:r>
@@ -581,14 +541,14 @@
         </w:tc>
         <w:tc>
           <w:tcPr>
-            <w:tcW w:w="1530" w:type="dxa"/>
+            <w:tcW w:w="1170" w:type="dxa"/>
           </w:tcPr>
           <w:p>
             <w:pPr>
               <w:jc w:val="center"/>
             </w:pPr>
             <w:r>
-              <w:t xml:space="preserve">4 </w:t>
+              <w:t xml:space="preserve">10 </w:t>
             </w:r>
             <w:proofErr w:type="spellStart"/>
             <w:r>
@@ -599,14 +559,38 @@
         </w:tc>
         <w:tc>
           <w:tcPr>
-            <w:tcW w:w="1588" w:type="dxa"/>
+            <w:tcW w:w="1620" w:type="dxa"/>
           </w:tcPr>
           <w:p>
             <w:pPr>
               <w:jc w:val="center"/>
             </w:pPr>
             <w:r>
-              <w:t>2</w:t>
+              <w:t>5</w:t>
+            </w:r>
+          </w:p>
+        </w:tc>
+        <w:tc>
+          <w:tcPr>
+            <w:tcW w:w="2160" w:type="dxa"/>
+          </w:tcPr>
+          <w:p>
+            <w:pPr>
+              <w:jc w:val="center"/>
+            </w:pPr>
+            <w:r>
+              <w:t>Levels</w:t>
+            </w:r>
+            <w:r>
+              <w:t xml:space="preserve"> </w:t>
+            </w:r>
+            <w:proofErr w:type="spellStart"/>
+            <w:r>
+              <w:t>og</w:t>
+            </w:r>
+            <w:proofErr w:type="spellEnd"/>
+            <w:r>
+              <w:t xml:space="preserve"> Room</w:t>
             </w:r>
           </w:p>
         </w:tc>
@@ -614,7 +598,7 @@
       <w:tr>
         <w:tc>
           <w:tcPr>
-            <w:tcW w:w="2337" w:type="dxa"/>
+            <w:tcW w:w="1885" w:type="dxa"/>
           </w:tcPr>
           <w:p>
             <w:pPr>
@@ -622,38 +606,14 @@
             </w:pPr>
             <w:proofErr w:type="spellStart"/>
             <w:r>
-              <w:t>Horft</w:t>
-            </w:r>
-            <w:proofErr w:type="spellEnd"/>
-            <w:r>
-              <w:t xml:space="preserve"> </w:t>
-            </w:r>
-            <w:proofErr w:type="spellStart"/>
-            <w:r>
-              <w:t>er</w:t>
-            </w:r>
-            <w:proofErr w:type="spellEnd"/>
-            <w:r>
-              <w:t xml:space="preserve"> </w:t>
-            </w:r>
-            <w:proofErr w:type="spellStart"/>
-            <w:r>
-              <w:t>ofan</w:t>
-            </w:r>
-            <w:proofErr w:type="spellEnd"/>
-            <w:r>
-              <w:t xml:space="preserve"> á </w:t>
-            </w:r>
-            <w:proofErr w:type="spellStart"/>
-            <w:r>
-              <w:t>leikborð</w:t>
+              <w:t>Kastalaþema</w:t>
             </w:r>
             <w:proofErr w:type="spellEnd"/>
           </w:p>
         </w:tc>
         <w:tc>
           <w:tcPr>
-            <w:tcW w:w="3895" w:type="dxa"/>
+            <w:tcW w:w="3240" w:type="dxa"/>
           </w:tcPr>
           <w:p>
             <w:pPr>
@@ -661,39 +621,23 @@
             </w:pPr>
             <w:proofErr w:type="spellStart"/>
             <w:r>
-              <w:t>Leikmaður</w:t>
-            </w:r>
-            <w:proofErr w:type="spellEnd"/>
-            <w:r>
-              <w:t xml:space="preserve"> </w:t>
-            </w:r>
-            <w:proofErr w:type="spellStart"/>
-            <w:r>
-              <w:t>sést</w:t>
-            </w:r>
-            <w:proofErr w:type="spellEnd"/>
-            <w:r>
-              <w:t xml:space="preserve"> </w:t>
-            </w:r>
-            <w:proofErr w:type="spellStart"/>
-            <w:r>
-              <w:t>ofan</w:t>
-            </w:r>
-            <w:proofErr w:type="spellEnd"/>
-            <w:r>
-              <w:t xml:space="preserve"> </w:t>
-            </w:r>
-            <w:proofErr w:type="spellStart"/>
-            <w:r>
-              <w:t>frá</w:t>
-            </w:r>
-            <w:proofErr w:type="spellEnd"/>
-            <w:r>
-              <w:t xml:space="preserve"> </w:t>
-            </w:r>
-            <w:proofErr w:type="spellStart"/>
-            <w:r>
-              <w:t>líkt</w:t>
+              <w:t>Leikurinn</w:t>
+            </w:r>
+            <w:proofErr w:type="spellEnd"/>
+            <w:r>
+              <w:t xml:space="preserve"> </w:t>
+            </w:r>
+            <w:proofErr w:type="spellStart"/>
+            <w:r>
+              <w:t>gerist</w:t>
+            </w:r>
+            <w:proofErr w:type="spellEnd"/>
+            <w:r>
+              <w:t xml:space="preserve"> í </w:t>
+            </w:r>
+            <w:proofErr w:type="spellStart"/>
+            <w:r>
+              <w:t>kastala</w:t>
             </w:r>
             <w:proofErr w:type="spellEnd"/>
             <w:r>
@@ -705,11 +649,35 @@
             </w:r>
             <w:proofErr w:type="spellEnd"/>
             <w:r>
-              <w:t xml:space="preserve"> í Zelda </w:t>
-            </w:r>
-            <w:proofErr w:type="spellStart"/>
-            <w:r>
-              <w:t>leiknum</w:t>
+              <w:t xml:space="preserve"> </w:t>
+            </w:r>
+            <w:proofErr w:type="spellStart"/>
+            <w:r>
+              <w:t>er</w:t>
+            </w:r>
+            <w:proofErr w:type="spellEnd"/>
+            <w:r>
+              <w:t xml:space="preserve"> </w:t>
+            </w:r>
+            <w:proofErr w:type="spellStart"/>
+            <w:r>
+              <w:t>með</w:t>
+            </w:r>
+            <w:proofErr w:type="spellEnd"/>
+            <w:r>
+              <w:t xml:space="preserve"> </w:t>
+            </w:r>
+            <w:proofErr w:type="spellStart"/>
+            <w:r>
+              <w:t>viðeigandi</w:t>
+            </w:r>
+            <w:proofErr w:type="spellEnd"/>
+            <w:r>
+              <w:t xml:space="preserve"> </w:t>
+            </w:r>
+            <w:proofErr w:type="spellStart"/>
+            <w:r>
+              <w:t>þema</w:t>
             </w:r>
             <w:proofErr w:type="spellEnd"/>
             <w:r>
@@ -719,27 +687,58 @@
         </w:tc>
         <w:tc>
           <w:tcPr>
-            <w:tcW w:w="1530" w:type="dxa"/>
+            <w:tcW w:w="1170" w:type="dxa"/>
           </w:tcPr>
           <w:p>
             <w:pPr>
               <w:jc w:val="center"/>
             </w:pPr>
             <w:r>
-              <w:t>-</w:t>
-            </w:r>
+              <w:t xml:space="preserve">4 </w:t>
+            </w:r>
+            <w:proofErr w:type="spellStart"/>
+            <w:r>
+              <w:t>dagar</w:t>
+            </w:r>
+            <w:proofErr w:type="spellEnd"/>
           </w:p>
         </w:tc>
         <w:tc>
           <w:tcPr>
-            <w:tcW w:w="1588" w:type="dxa"/>
+            <w:tcW w:w="1620" w:type="dxa"/>
           </w:tcPr>
           <w:p>
             <w:pPr>
               <w:jc w:val="center"/>
             </w:pPr>
             <w:r>
-              <w:t>1</w:t>
+              <w:t>2</w:t>
+            </w:r>
+          </w:p>
+        </w:tc>
+        <w:tc>
+          <w:tcPr>
+            <w:tcW w:w="2160" w:type="dxa"/>
+          </w:tcPr>
+          <w:p>
+            <w:pPr>
+              <w:jc w:val="center"/>
+            </w:pPr>
+            <w:proofErr w:type="spellStart"/>
+            <w:r>
+              <w:t>MainMenu</w:t>
+            </w:r>
+            <w:proofErr w:type="spellEnd"/>
+            <w:r>
+              <w:t xml:space="preserve">, Room, Player </w:t>
+            </w:r>
+            <w:proofErr w:type="spellStart"/>
+            <w:r>
+              <w:t>og</w:t>
+            </w:r>
+            <w:proofErr w:type="spellEnd"/>
+            <w:r>
+              <w:t xml:space="preserve"> Enemy</w:t>
             </w:r>
           </w:p>
         </w:tc>
@@ -747,7 +746,7 @@
       <w:tr>
         <w:tc>
           <w:tcPr>
-            <w:tcW w:w="2337" w:type="dxa"/>
+            <w:tcW w:w="1885" w:type="dxa"/>
           </w:tcPr>
           <w:p>
             <w:pPr>
@@ -755,22 +754,38 @@
             </w:pPr>
             <w:proofErr w:type="spellStart"/>
             <w:r>
-              <w:t>Mörg</w:t>
-            </w:r>
-            <w:proofErr w:type="spellEnd"/>
-            <w:r>
-              <w:t xml:space="preserve"> </w:t>
-            </w:r>
-            <w:proofErr w:type="spellStart"/>
-            <w:r>
-              <w:t>vopn</w:t>
+              <w:t>Horft</w:t>
+            </w:r>
+            <w:proofErr w:type="spellEnd"/>
+            <w:r>
+              <w:t xml:space="preserve"> </w:t>
+            </w:r>
+            <w:proofErr w:type="spellStart"/>
+            <w:r>
+              <w:t>er</w:t>
+            </w:r>
+            <w:proofErr w:type="spellEnd"/>
+            <w:r>
+              <w:t xml:space="preserve"> </w:t>
+            </w:r>
+            <w:proofErr w:type="spellStart"/>
+            <w:r>
+              <w:t>ofan</w:t>
+            </w:r>
+            <w:proofErr w:type="spellEnd"/>
+            <w:r>
+              <w:t xml:space="preserve"> á </w:t>
+            </w:r>
+            <w:proofErr w:type="spellStart"/>
+            <w:r>
+              <w:t>leikborð</w:t>
             </w:r>
             <w:proofErr w:type="spellEnd"/>
           </w:p>
         </w:tc>
         <w:tc>
           <w:tcPr>
-            <w:tcW w:w="3895" w:type="dxa"/>
+            <w:tcW w:w="3240" w:type="dxa"/>
           </w:tcPr>
           <w:p>
             <w:pPr>
@@ -786,71 +801,124 @@
             </w:r>
             <w:proofErr w:type="spellStart"/>
             <w:r>
-              <w:t>getur</w:t>
-            </w:r>
-            <w:proofErr w:type="spellEnd"/>
-            <w:r>
-              <w:t xml:space="preserve"> </w:t>
-            </w:r>
-            <w:proofErr w:type="spellStart"/>
-            <w:r>
-              <w:t>fundið</w:t>
-            </w:r>
-            <w:proofErr w:type="spellEnd"/>
-            <w:r>
-              <w:t xml:space="preserve"> </w:t>
-            </w:r>
-            <w:proofErr w:type="spellStart"/>
-            <w:r>
-              <w:t>ný</w:t>
-            </w:r>
-            <w:proofErr w:type="spellEnd"/>
-            <w:r>
-              <w:t xml:space="preserve"> </w:t>
-            </w:r>
-            <w:proofErr w:type="spellStart"/>
-            <w:r>
-              <w:t>vopn</w:t>
-            </w:r>
-            <w:proofErr w:type="spellEnd"/>
+              <w:t>sést</w:t>
+            </w:r>
+            <w:proofErr w:type="spellEnd"/>
+            <w:r>
+              <w:t xml:space="preserve"> </w:t>
+            </w:r>
+            <w:proofErr w:type="spellStart"/>
+            <w:r>
+              <w:t>ofan</w:t>
+            </w:r>
+            <w:proofErr w:type="spellEnd"/>
+            <w:r>
+              <w:t xml:space="preserve"> </w:t>
+            </w:r>
+            <w:proofErr w:type="spellStart"/>
+            <w:r>
+              <w:t>frá</w:t>
+            </w:r>
+            <w:proofErr w:type="spellEnd"/>
+            <w:r>
+              <w:t xml:space="preserve"> </w:t>
+            </w:r>
+            <w:proofErr w:type="spellStart"/>
+            <w:r>
+              <w:t>líkt</w:t>
+            </w:r>
+            <w:proofErr w:type="spellEnd"/>
+            <w:r>
+              <w:t xml:space="preserve"> </w:t>
+            </w:r>
+            <w:proofErr w:type="spellStart"/>
+            <w:r>
+              <w:t>og</w:t>
+            </w:r>
+            <w:proofErr w:type="spellEnd"/>
+            <w:r>
+              <w:t xml:space="preserve"> í Zelda </w:t>
+            </w:r>
+            <w:proofErr w:type="spellStart"/>
+            <w:r>
+              <w:t>leiknum</w:t>
+            </w:r>
+            <w:proofErr w:type="spellEnd"/>
+            <w:r>
+              <w:t>.</w:t>
+            </w:r>
           </w:p>
         </w:tc>
         <w:tc>
           <w:tcPr>
-            <w:tcW w:w="1530" w:type="dxa"/>
+            <w:tcW w:w="1170" w:type="dxa"/>
           </w:tcPr>
           <w:p>
             <w:pPr>
               <w:jc w:val="center"/>
             </w:pPr>
             <w:r>
-              <w:t xml:space="preserve">1 </w:t>
-            </w:r>
-            <w:proofErr w:type="spellStart"/>
-            <w:r>
-              <w:t>dagur</w:t>
-            </w:r>
-            <w:proofErr w:type="spellEnd"/>
+              <w:t>-</w:t>
+            </w:r>
           </w:p>
         </w:tc>
         <w:tc>
           <w:tcPr>
-            <w:tcW w:w="1588" w:type="dxa"/>
+            <w:tcW w:w="1620" w:type="dxa"/>
           </w:tcPr>
           <w:p>
             <w:pPr>
               <w:jc w:val="center"/>
             </w:pPr>
             <w:r>
-              <w:t>4</w:t>
-            </w:r>
+              <w:t>1</w:t>
+            </w:r>
+          </w:p>
+        </w:tc>
+        <w:tc>
+          <w:tcPr>
+            <w:tcW w:w="2160" w:type="dxa"/>
+          </w:tcPr>
+          <w:p>
+            <w:pPr>
+              <w:jc w:val="center"/>
+            </w:pPr>
+            <w:proofErr w:type="spellStart"/>
+            <w:r>
+              <w:t>Öllu</w:t>
+            </w:r>
+            <w:proofErr w:type="spellEnd"/>
+            <w:r>
+              <w:t xml:space="preserve"> </w:t>
+            </w:r>
+            <w:proofErr w:type="spellStart"/>
+            <w:r>
+              <w:t>fyrir</w:t>
+            </w:r>
+            <w:proofErr w:type="spellEnd"/>
+            <w:r>
+              <w:t xml:space="preserve"> </w:t>
+            </w:r>
+            <w:proofErr w:type="spellStart"/>
+            <w:r>
+              <w:t>utan</w:t>
+            </w:r>
+            <w:proofErr w:type="spellEnd"/>
+            <w:r>
+              <w:t xml:space="preserve"> </w:t>
+            </w:r>
+            <w:proofErr w:type="spellStart"/>
+            <w:r>
+              <w:t>MainMenu</w:t>
+            </w:r>
+            <w:proofErr w:type="spellEnd"/>
           </w:p>
         </w:tc>
       </w:tr>
       <w:tr>
         <w:tc>
           <w:tcPr>
-            <w:tcW w:w="2337" w:type="dxa"/>
+            <w:tcW w:w="1885" w:type="dxa"/>
           </w:tcPr>
           <w:p>
             <w:pPr>
@@ -858,38 +926,22 @@
             </w:pPr>
             <w:proofErr w:type="spellStart"/>
             <w:r>
-              <w:t>Mismunandi</w:t>
-            </w:r>
-            <w:proofErr w:type="spellEnd"/>
-            <w:r>
-              <w:t xml:space="preserve"> </w:t>
-            </w:r>
-            <w:proofErr w:type="spellStart"/>
-            <w:r>
-              <w:t>óvinir</w:t>
-            </w:r>
-            <w:proofErr w:type="spellEnd"/>
-            <w:r>
-              <w:t xml:space="preserve"> </w:t>
-            </w:r>
-            <w:proofErr w:type="spellStart"/>
-            <w:r>
-              <w:t>og</w:t>
-            </w:r>
-            <w:proofErr w:type="spellEnd"/>
-            <w:r>
-              <w:t xml:space="preserve"> </w:t>
-            </w:r>
-            <w:proofErr w:type="spellStart"/>
-            <w:r>
-              <w:t>endakall</w:t>
+              <w:t>Mörg</w:t>
+            </w:r>
+            <w:proofErr w:type="spellEnd"/>
+            <w:r>
+              <w:t xml:space="preserve"> </w:t>
+            </w:r>
+            <w:proofErr w:type="spellStart"/>
+            <w:r>
+              <w:t>vopn</w:t>
             </w:r>
             <w:proofErr w:type="spellEnd"/>
           </w:p>
         </w:tc>
         <w:tc>
           <w:tcPr>
-            <w:tcW w:w="3895" w:type="dxa"/>
+            <w:tcW w:w="3240" w:type="dxa"/>
           </w:tcPr>
           <w:p>
             <w:pPr>
@@ -897,106 +949,248 @@
             </w:pPr>
             <w:proofErr w:type="spellStart"/>
             <w:r>
-              <w:t>Það</w:t>
-            </w:r>
-            <w:proofErr w:type="spellEnd"/>
-            <w:r>
-              <w:t xml:space="preserve"> </w:t>
-            </w:r>
-            <w:proofErr w:type="spellStart"/>
-            <w:r>
-              <w:t>eru</w:t>
-            </w:r>
-            <w:proofErr w:type="spellEnd"/>
-            <w:r>
-              <w:t xml:space="preserve"> </w:t>
-            </w:r>
-            <w:proofErr w:type="spellStart"/>
-            <w:r>
-              <w:t>mismunandi</w:t>
-            </w:r>
-            <w:proofErr w:type="spellEnd"/>
-            <w:r>
-              <w:t xml:space="preserve"> </w:t>
-            </w:r>
-            <w:proofErr w:type="spellStart"/>
-            <w:r>
-              <w:t>óvinir</w:t>
-            </w:r>
-            <w:proofErr w:type="spellEnd"/>
-            <w:r>
-              <w:t xml:space="preserve"> </w:t>
-            </w:r>
-            <w:proofErr w:type="spellStart"/>
-            <w:r>
-              <w:t>og</w:t>
-            </w:r>
-            <w:proofErr w:type="spellEnd"/>
-            <w:r>
-              <w:t xml:space="preserve"> </w:t>
-            </w:r>
-            <w:proofErr w:type="spellStart"/>
-            <w:r>
-              <w:t>leikurinn</w:t>
-            </w:r>
-            <w:proofErr w:type="spellEnd"/>
-            <w:r>
-              <w:t xml:space="preserve"> </w:t>
-            </w:r>
-            <w:proofErr w:type="spellStart"/>
-            <w:r>
-              <w:t>klárast</w:t>
-            </w:r>
-            <w:proofErr w:type="spellEnd"/>
-            <w:r>
-              <w:t xml:space="preserve"> </w:t>
-            </w:r>
-            <w:proofErr w:type="spellStart"/>
-            <w:r>
-              <w:t>eftir</w:t>
-            </w:r>
-            <w:proofErr w:type="spellEnd"/>
-            <w:r>
-              <w:t xml:space="preserve"> </w:t>
-            </w:r>
-            <w:proofErr w:type="spellStart"/>
-            <w:r>
-              <w:t>endakall</w:t>
+              <w:t>Leikmaður</w:t>
+            </w:r>
+            <w:proofErr w:type="spellEnd"/>
+            <w:r>
+              <w:t xml:space="preserve"> </w:t>
+            </w:r>
+            <w:proofErr w:type="spellStart"/>
+            <w:r>
+              <w:t>getur</w:t>
+            </w:r>
+            <w:proofErr w:type="spellEnd"/>
+            <w:r>
+              <w:t xml:space="preserve"> </w:t>
+            </w:r>
+            <w:proofErr w:type="spellStart"/>
+            <w:r>
+              <w:t>fundið</w:t>
+            </w:r>
+            <w:proofErr w:type="spellEnd"/>
+            <w:r>
+              <w:t xml:space="preserve"> </w:t>
+            </w:r>
+            <w:proofErr w:type="spellStart"/>
+            <w:r>
+              <w:t>ný</w:t>
+            </w:r>
+            <w:proofErr w:type="spellEnd"/>
+            <w:r>
+              <w:t xml:space="preserve"> </w:t>
+            </w:r>
+            <w:proofErr w:type="spellStart"/>
+            <w:r>
+              <w:t>vopn</w:t>
             </w:r>
             <w:proofErr w:type="spellEnd"/>
           </w:p>
         </w:tc>
         <w:tc>
           <w:tcPr>
-            <w:tcW w:w="1530" w:type="dxa"/>
+            <w:tcW w:w="1170" w:type="dxa"/>
           </w:tcPr>
           <w:p>
             <w:pPr>
               <w:jc w:val="center"/>
             </w:pPr>
             <w:r>
-              <w:t>3</w:t>
-            </w:r>
-            <w:r>
-              <w:t xml:space="preserve"> </w:t>
-            </w:r>
-            <w:proofErr w:type="spellStart"/>
-            <w:r>
-              <w:t>dagar</w:t>
+              <w:t xml:space="preserve">1 </w:t>
+            </w:r>
+            <w:proofErr w:type="spellStart"/>
+            <w:r>
+              <w:t>dagur</w:t>
             </w:r>
             <w:proofErr w:type="spellEnd"/>
           </w:p>
         </w:tc>
         <w:tc>
           <w:tcPr>
-            <w:tcW w:w="1588" w:type="dxa"/>
+            <w:tcW w:w="1620" w:type="dxa"/>
           </w:tcPr>
           <w:p>
             <w:pPr>
               <w:jc w:val="center"/>
             </w:pPr>
             <w:r>
+              <w:t>4</w:t>
+            </w:r>
+          </w:p>
+        </w:tc>
+        <w:tc>
+          <w:tcPr>
+            <w:tcW w:w="2160" w:type="dxa"/>
+          </w:tcPr>
+          <w:p>
+            <w:pPr>
+              <w:jc w:val="center"/>
+            </w:pPr>
+            <w:r>
+              <w:t>Sword, Bow</w:t>
+            </w:r>
+          </w:p>
+        </w:tc>
+      </w:tr>
+      <w:tr>
+        <w:tc>
+          <w:tcPr>
+            <w:tcW w:w="1885" w:type="dxa"/>
+          </w:tcPr>
+          <w:p>
+            <w:pPr>
+              <w:jc w:val="center"/>
+            </w:pPr>
+            <w:proofErr w:type="spellStart"/>
+            <w:r>
+              <w:t>Mismunandi</w:t>
+            </w:r>
+            <w:proofErr w:type="spellEnd"/>
+            <w:r>
+              <w:t xml:space="preserve"> </w:t>
+            </w:r>
+            <w:proofErr w:type="spellStart"/>
+            <w:r>
+              <w:t>óvinir</w:t>
+            </w:r>
+            <w:proofErr w:type="spellEnd"/>
+            <w:r>
+              <w:t xml:space="preserve"> </w:t>
+            </w:r>
+            <w:proofErr w:type="spellStart"/>
+            <w:r>
+              <w:t>og</w:t>
+            </w:r>
+            <w:proofErr w:type="spellEnd"/>
+            <w:r>
+              <w:t xml:space="preserve"> </w:t>
+            </w:r>
+            <w:proofErr w:type="spellStart"/>
+            <w:r>
+              <w:t>endakall</w:t>
+            </w:r>
+            <w:proofErr w:type="spellEnd"/>
+          </w:p>
+        </w:tc>
+        <w:tc>
+          <w:tcPr>
+            <w:tcW w:w="3240" w:type="dxa"/>
+          </w:tcPr>
+          <w:p>
+            <w:pPr>
+              <w:jc w:val="center"/>
+            </w:pPr>
+            <w:proofErr w:type="spellStart"/>
+            <w:r>
+              <w:t>Það</w:t>
+            </w:r>
+            <w:proofErr w:type="spellEnd"/>
+            <w:r>
+              <w:t xml:space="preserve"> </w:t>
+            </w:r>
+            <w:proofErr w:type="spellStart"/>
+            <w:r>
+              <w:t>eru</w:t>
+            </w:r>
+            <w:proofErr w:type="spellEnd"/>
+            <w:r>
+              <w:t xml:space="preserve"> </w:t>
+            </w:r>
+            <w:proofErr w:type="spellStart"/>
+            <w:r>
+              <w:t>mismunandi</w:t>
+            </w:r>
+            <w:proofErr w:type="spellEnd"/>
+            <w:r>
+              <w:t xml:space="preserve"> </w:t>
+            </w:r>
+            <w:proofErr w:type="spellStart"/>
+            <w:r>
+              <w:t>óvinir</w:t>
+            </w:r>
+            <w:proofErr w:type="spellEnd"/>
+            <w:r>
+              <w:t xml:space="preserve"> </w:t>
+            </w:r>
+            <w:proofErr w:type="spellStart"/>
+            <w:r>
+              <w:t>og</w:t>
+            </w:r>
+            <w:proofErr w:type="spellEnd"/>
+            <w:r>
+              <w:t xml:space="preserve"> </w:t>
+            </w:r>
+            <w:proofErr w:type="spellStart"/>
+            <w:r>
+              <w:t>leikurinn</w:t>
+            </w:r>
+            <w:proofErr w:type="spellEnd"/>
+            <w:r>
+              <w:t xml:space="preserve"> </w:t>
+            </w:r>
+            <w:proofErr w:type="spellStart"/>
+            <w:r>
+              <w:t>klárast</w:t>
+            </w:r>
+            <w:proofErr w:type="spellEnd"/>
+            <w:r>
+              <w:t xml:space="preserve"> </w:t>
+            </w:r>
+            <w:proofErr w:type="spellStart"/>
+            <w:r>
+              <w:t>eftir</w:t>
+            </w:r>
+            <w:proofErr w:type="spellEnd"/>
+            <w:r>
+              <w:t xml:space="preserve"> </w:t>
+            </w:r>
+            <w:proofErr w:type="spellStart"/>
+            <w:r>
+              <w:t>endakall</w:t>
+            </w:r>
+            <w:proofErr w:type="spellEnd"/>
+          </w:p>
+        </w:tc>
+        <w:tc>
+          <w:tcPr>
+            <w:tcW w:w="1170" w:type="dxa"/>
+          </w:tcPr>
+          <w:p>
+            <w:pPr>
+              <w:jc w:val="center"/>
+            </w:pPr>
+            <w:r>
+              <w:t xml:space="preserve">3 </w:t>
+            </w:r>
+            <w:proofErr w:type="spellStart"/>
+            <w:r>
+              <w:t>dagar</w:t>
+            </w:r>
+            <w:proofErr w:type="spellEnd"/>
+          </w:p>
+        </w:tc>
+        <w:tc>
+          <w:tcPr>
+            <w:tcW w:w="1620" w:type="dxa"/>
+          </w:tcPr>
+          <w:p>
+            <w:pPr>
+              <w:jc w:val="center"/>
+            </w:pPr>
+            <w:r>
               <w:t>3</w:t>
+            </w:r>
+          </w:p>
+        </w:tc>
+        <w:tc>
+          <w:tcPr>
+            <w:tcW w:w="2160" w:type="dxa"/>
+          </w:tcPr>
+          <w:p>
+            <w:pPr>
+              <w:jc w:val="center"/>
+            </w:pPr>
+            <w:r>
+              <w:t>Enemy</w:t>
             </w:r>
           </w:p>
         </w:tc>
@@ -1014,6 +1208,7 @@
         <w:gridCol w:w="2972"/>
         <w:gridCol w:w="2835"/>
         <w:gridCol w:w="1205"/>
+        <w:gridCol w:w="1533"/>
       </w:tblGrid>
       <w:tr>
         <w:tc>
@@ -1141,76 +1336,39 @@
             <w:proofErr w:type="spellEnd"/>
           </w:p>
         </w:tc>
-      </w:tr>
-      <w:tr>
         <w:tc>
           <w:tcPr>
-            <w:tcW w:w="2972" w:type="dxa"/>
+            <w:tcW w:w="1533" w:type="dxa"/>
           </w:tcPr>
           <w:p>
             <w:pPr>
               <w:jc w:val="center"/>
+              <w:rPr>
+                <w:b/>
+              </w:rPr>
             </w:pPr>
-            <w:r>
-              <w:t xml:space="preserve">Hanna </w:t>
-            </w:r>
-            <w:proofErr w:type="spellStart"/>
-            <w:r>
-              <w:t>endakall</w:t>
-            </w:r>
-            <w:proofErr w:type="spellEnd"/>
-          </w:p>
-        </w:tc>
-        <w:tc>
-          <w:tcPr>
-            <w:tcW w:w="2835" w:type="dxa"/>
-          </w:tcPr>
-          <w:p>
-            <w:pPr>
-              <w:jc w:val="center"/>
-            </w:pPr>
-            <w:proofErr w:type="spellStart"/>
-            <w:r>
-              <w:t>Mismunandi</w:t>
-            </w:r>
-            <w:proofErr w:type="spellEnd"/>
-            <w:r>
-              <w:t xml:space="preserve"> </w:t>
-            </w:r>
-            <w:proofErr w:type="spellStart"/>
-            <w:r>
-              <w:t>óvinir</w:t>
-            </w:r>
-            <w:proofErr w:type="spellEnd"/>
-            <w:r>
-              <w:t xml:space="preserve"> </w:t>
-            </w:r>
-            <w:proofErr w:type="spellStart"/>
-            <w:r>
-              <w:t>og</w:t>
-            </w:r>
-            <w:proofErr w:type="spellEnd"/>
-            <w:r>
-              <w:t xml:space="preserve"> </w:t>
-            </w:r>
-            <w:proofErr w:type="spellStart"/>
-            <w:r>
-              <w:t>endakall</w:t>
-            </w:r>
-            <w:proofErr w:type="spellEnd"/>
-          </w:p>
-        </w:tc>
-        <w:tc>
-          <w:tcPr>
-            <w:tcW w:w="1205" w:type="dxa"/>
-          </w:tcPr>
-          <w:p>
-            <w:pPr>
-              <w:jc w:val="center"/>
-            </w:pPr>
-            <w:r>
-              <w:t>1</w:t>
-            </w:r>
+            <w:proofErr w:type="spellStart"/>
+            <w:r>
+              <w:rPr>
+                <w:b/>
+              </w:rPr>
+              <w:t>Tengist</w:t>
+            </w:r>
+            <w:proofErr w:type="spellEnd"/>
+            <w:r>
+              <w:rPr>
+                <w:b/>
+              </w:rPr>
+              <w:t xml:space="preserve"> </w:t>
+            </w:r>
+            <w:proofErr w:type="spellStart"/>
+            <w:r>
+              <w:rPr>
+                <w:b/>
+              </w:rPr>
+              <w:t>klasa</w:t>
+            </w:r>
+            <w:proofErr w:type="spellEnd"/>
           </w:p>
         </w:tc>
       </w:tr>
@@ -1228,7 +1386,7 @@
             </w:r>
             <w:proofErr w:type="spellStart"/>
             <w:r>
-              <w:t>óvini</w:t>
+              <w:t>endakall</w:t>
             </w:r>
             <w:proofErr w:type="spellEnd"/>
           </w:p>
@@ -1241,8 +1399,6 @@
             <w:pPr>
               <w:jc w:val="center"/>
             </w:pPr>
-            <w:bookmarkStart w:id="0" w:name="_GoBack"/>
-            <w:bookmarkEnd w:id="0"/>
             <w:proofErr w:type="spellStart"/>
             <w:r>
               <w:t>Mismunandi</w:t>
@@ -1284,6 +1440,19 @@
             </w:pPr>
             <w:r>
               <w:t>1</w:t>
+            </w:r>
+          </w:p>
+        </w:tc>
+        <w:tc>
+          <w:tcPr>
+            <w:tcW w:w="1533" w:type="dxa"/>
+          </w:tcPr>
+          <w:p>
+            <w:pPr>
+              <w:jc w:val="center"/>
+            </w:pPr>
+            <w:r>
+              <w:t>Boss</w:t>
             </w:r>
           </w:p>
         </w:tc>
@@ -1297,49 +1466,12 @@
             <w:pPr>
               <w:jc w:val="center"/>
             </w:pPr>
-            <w:proofErr w:type="spellStart"/>
-            <w:r>
-              <w:t>Forrita</w:t>
-            </w:r>
-            <w:proofErr w:type="spellEnd"/>
-            <w:r>
-              <w:t xml:space="preserve"> </w:t>
-            </w:r>
-            <w:proofErr w:type="spellStart"/>
-            <w:r>
-              <w:t>gáfur</w:t>
-            </w:r>
-            <w:proofErr w:type="spellEnd"/>
-            <w:r>
-              <w:t xml:space="preserve"> </w:t>
-            </w:r>
-            <w:proofErr w:type="spellStart"/>
-            <w:r>
-              <w:t>fyrir</w:t>
-            </w:r>
-            <w:proofErr w:type="spellEnd"/>
-            <w:r>
-              <w:t xml:space="preserve"> </w:t>
+            <w:r>
+              <w:t xml:space="preserve">Hanna </w:t>
             </w:r>
             <w:proofErr w:type="spellStart"/>
             <w:r>
               <w:t>óvini</w:t>
-            </w:r>
-            <w:proofErr w:type="spellEnd"/>
-            <w:r>
-              <w:t xml:space="preserve"> </w:t>
-            </w:r>
-            <w:proofErr w:type="spellStart"/>
-            <w:r>
-              <w:t>og</w:t>
-            </w:r>
-            <w:proofErr w:type="spellEnd"/>
-            <w:r>
-              <w:t xml:space="preserve"> </w:t>
-            </w:r>
-            <w:proofErr w:type="spellStart"/>
-            <w:r>
-              <w:t>endakall</w:t>
             </w:r>
             <w:proofErr w:type="spellEnd"/>
           </w:p>
@@ -1393,6 +1525,19 @@
             </w:pPr>
             <w:r>
               <w:t>1</w:t>
+            </w:r>
+          </w:p>
+        </w:tc>
+        <w:tc>
+          <w:tcPr>
+            <w:tcW w:w="1533" w:type="dxa"/>
+          </w:tcPr>
+          <w:p>
+            <w:pPr>
+              <w:jc w:val="center"/>
+            </w:pPr>
+            <w:r>
+              <w:t>Enemy</w:t>
             </w:r>
           </w:p>
         </w:tc>
@@ -1406,28 +1551,49 @@
             <w:pPr>
               <w:jc w:val="center"/>
             </w:pPr>
-            <w:r>
-              <w:t xml:space="preserve">Hanna </w:t>
-            </w:r>
-            <w:proofErr w:type="spellStart"/>
-            <w:r>
-              <w:t>þrautir</w:t>
-            </w:r>
-            <w:proofErr w:type="spellEnd"/>
-            <w:r>
-              <w:t xml:space="preserve"> á </w:t>
-            </w:r>
-            <w:proofErr w:type="spellStart"/>
-            <w:r>
-              <w:t>hverju</w:t>
-            </w:r>
-            <w:proofErr w:type="spellEnd"/>
-            <w:r>
-              <w:t xml:space="preserve"> </w:t>
-            </w:r>
-            <w:proofErr w:type="spellStart"/>
-            <w:r>
-              <w:t>borði</w:t>
+            <w:proofErr w:type="spellStart"/>
+            <w:r>
+              <w:t>Forrita</w:t>
+            </w:r>
+            <w:proofErr w:type="spellEnd"/>
+            <w:r>
+              <w:t xml:space="preserve"> </w:t>
+            </w:r>
+            <w:proofErr w:type="spellStart"/>
+            <w:r>
+              <w:t>gáfur</w:t>
+            </w:r>
+            <w:proofErr w:type="spellEnd"/>
+            <w:r>
+              <w:t xml:space="preserve"> </w:t>
+            </w:r>
+            <w:proofErr w:type="spellStart"/>
+            <w:r>
+              <w:t>fyrir</w:t>
+            </w:r>
+            <w:proofErr w:type="spellEnd"/>
+            <w:r>
+              <w:t xml:space="preserve"> </w:t>
+            </w:r>
+            <w:proofErr w:type="spellStart"/>
+            <w:r>
+              <w:t>óvini</w:t>
+            </w:r>
+            <w:proofErr w:type="spellEnd"/>
+            <w:r>
+              <w:t xml:space="preserve"> </w:t>
+            </w:r>
+            <w:proofErr w:type="spellStart"/>
+            <w:r>
+              <w:t>og</w:t>
+            </w:r>
+            <w:proofErr w:type="spellEnd"/>
+            <w:r>
+              <w:t xml:space="preserve"> </w:t>
+            </w:r>
+            <w:proofErr w:type="spellStart"/>
+            <w:r>
+              <w:t>endakall</w:t>
             </w:r>
             <w:proofErr w:type="spellEnd"/>
           </w:p>
@@ -1440,12 +1606,33 @@
             <w:pPr>
               <w:jc w:val="center"/>
             </w:pPr>
-            <w:r>
-              <w:t xml:space="preserve">4 </w:t>
-            </w:r>
-            <w:proofErr w:type="spellStart"/>
-            <w:r>
-              <w:t>borð</w:t>
+            <w:proofErr w:type="spellStart"/>
+            <w:r>
+              <w:t>Mismunandi</w:t>
+            </w:r>
+            <w:proofErr w:type="spellEnd"/>
+            <w:r>
+              <w:t xml:space="preserve"> </w:t>
+            </w:r>
+            <w:proofErr w:type="spellStart"/>
+            <w:r>
+              <w:t>óvinir</w:t>
+            </w:r>
+            <w:proofErr w:type="spellEnd"/>
+            <w:r>
+              <w:t xml:space="preserve"> </w:t>
+            </w:r>
+            <w:proofErr w:type="spellStart"/>
+            <w:r>
+              <w:t>og</w:t>
+            </w:r>
+            <w:proofErr w:type="spellEnd"/>
+            <w:r>
+              <w:t xml:space="preserve"> </w:t>
+            </w:r>
+            <w:proofErr w:type="spellStart"/>
+            <w:r>
+              <w:t>endakall</w:t>
             </w:r>
             <w:proofErr w:type="spellEnd"/>
           </w:p>
@@ -1459,12 +1646,108 @@
               <w:jc w:val="center"/>
             </w:pPr>
             <w:r>
+              <w:t>1</w:t>
+            </w:r>
+          </w:p>
+        </w:tc>
+        <w:tc>
+          <w:tcPr>
+            <w:tcW w:w="1533" w:type="dxa"/>
+          </w:tcPr>
+          <w:p>
+            <w:pPr>
+              <w:jc w:val="center"/>
+            </w:pPr>
+            <w:r>
+              <w:t>Enemy, Boss</w:t>
+            </w:r>
+          </w:p>
+        </w:tc>
+      </w:tr>
+      <w:tr>
+        <w:tc>
+          <w:tcPr>
+            <w:tcW w:w="2972" w:type="dxa"/>
+          </w:tcPr>
+          <w:p>
+            <w:pPr>
+              <w:jc w:val="center"/>
+            </w:pPr>
+            <w:r>
+              <w:t xml:space="preserve">Hanna </w:t>
+            </w:r>
+            <w:proofErr w:type="spellStart"/>
+            <w:r>
+              <w:t>þrautir</w:t>
+            </w:r>
+            <w:proofErr w:type="spellEnd"/>
+            <w:r>
+              <w:t xml:space="preserve"> á </w:t>
+            </w:r>
+            <w:proofErr w:type="spellStart"/>
+            <w:r>
+              <w:t>hverju</w:t>
+            </w:r>
+            <w:proofErr w:type="spellEnd"/>
+            <w:r>
+              <w:t xml:space="preserve"> </w:t>
+            </w:r>
+            <w:proofErr w:type="spellStart"/>
+            <w:r>
+              <w:t>borði</w:t>
+            </w:r>
+            <w:proofErr w:type="spellEnd"/>
+          </w:p>
+        </w:tc>
+        <w:tc>
+          <w:tcPr>
+            <w:tcW w:w="2835" w:type="dxa"/>
+          </w:tcPr>
+          <w:p>
+            <w:pPr>
+              <w:jc w:val="center"/>
+            </w:pPr>
+            <w:r>
+              <w:t xml:space="preserve">4 </w:t>
+            </w:r>
+            <w:proofErr w:type="spellStart"/>
+            <w:r>
+              <w:t>borð</w:t>
+            </w:r>
+            <w:proofErr w:type="spellEnd"/>
+          </w:p>
+        </w:tc>
+        <w:tc>
+          <w:tcPr>
+            <w:tcW w:w="1205" w:type="dxa"/>
+          </w:tcPr>
+          <w:p>
+            <w:pPr>
+              <w:jc w:val="center"/>
+            </w:pPr>
+            <w:r>
               <w:t>2</w:t>
             </w:r>
+          </w:p>
+        </w:tc>
+        <w:tc>
+          <w:tcPr>
+            <w:tcW w:w="1533" w:type="dxa"/>
+          </w:tcPr>
+          <w:p>
+            <w:pPr>
+              <w:jc w:val="center"/>
+            </w:pPr>
+            <w:r>
+              <w:t>Room</w:t>
+            </w:r>
+            <w:bookmarkStart w:id="0" w:name="_GoBack"/>
+            <w:bookmarkEnd w:id="0"/>
           </w:p>
         </w:tc>
       </w:tr>
     </w:tbl>
+    <w:p/>
     <w:p/>
     <w:sectPr>
       <w:pgSz w:w="12240" w:h="15840"/>
@@ -4538,12 +4821,139 @@
 </file>
 
 <file path=customXml/item1.xml><?xml version="1.0" encoding="utf-8"?>
-<?mso-contentType ?>
-<FormTemplates xmlns="http://schemas.microsoft.com/sharepoint/v3/contenttype/forms">
-  <Display>DocumentLibraryForm</Display>
-  <Edit>AssetEditForm</Edit>
-  <New>DocumentLibraryForm</New>
-</FormTemplates>
+<p:properties xmlns:p="http://schemas.microsoft.com/office/2006/metadata/properties" xmlns:xsi="http://www.w3.org/2001/XMLSchema-instance" xmlns:pc="http://schemas.microsoft.com/office/infopath/2007/PartnerControls">
+  <documentManagement>
+    <LocLastLocAttemptVersionTypeLookup xmlns="4873beb7-5857-4685-be1f-d57550cc96cc" xsi:nil="true"/>
+    <MarketSpecific xmlns="4873beb7-5857-4685-be1f-d57550cc96cc">false</MarketSpecific>
+    <ApprovalStatus xmlns="4873beb7-5857-4685-be1f-d57550cc96cc">InProgress</ApprovalStatus>
+    <LocComments xmlns="4873beb7-5857-4685-be1f-d57550cc96cc" xsi:nil="true"/>
+    <DirectSourceMarket xmlns="4873beb7-5857-4685-be1f-d57550cc96cc" xsi:nil="true"/>
+    <LocPublishedLinkedAssetsLookup xmlns="4873beb7-5857-4685-be1f-d57550cc96cc" xsi:nil="true"/>
+    <ThumbnailAssetId xmlns="4873beb7-5857-4685-be1f-d57550cc96cc" xsi:nil="true"/>
+    <PrimaryImageGen xmlns="4873beb7-5857-4685-be1f-d57550cc96cc">true</PrimaryImageGen>
+    <LegacyData xmlns="4873beb7-5857-4685-be1f-d57550cc96cc" xsi:nil="true"/>
+    <LocNewPublishedVersionLookup xmlns="4873beb7-5857-4685-be1f-d57550cc96cc" xsi:nil="true"/>
+    <NumericId xmlns="4873beb7-5857-4685-be1f-d57550cc96cc">102787001</NumericId>
+    <TPFriendlyName xmlns="4873beb7-5857-4685-be1f-d57550cc96cc" xsi:nil="true"/>
+    <LocOverallPublishStatusLookup xmlns="4873beb7-5857-4685-be1f-d57550cc96cc" xsi:nil="true"/>
+    <LocRecommendedHandoff xmlns="4873beb7-5857-4685-be1f-d57550cc96cc" xsi:nil="true"/>
+    <BlockPublish xmlns="4873beb7-5857-4685-be1f-d57550cc96cc">false</BlockPublish>
+    <BusinessGroup xmlns="4873beb7-5857-4685-be1f-d57550cc96cc" xsi:nil="true"/>
+    <OpenTemplate xmlns="4873beb7-5857-4685-be1f-d57550cc96cc">true</OpenTemplate>
+    <SourceTitle xmlns="4873beb7-5857-4685-be1f-d57550cc96cc" xsi:nil="true"/>
+    <LocOverallLocStatusLookup xmlns="4873beb7-5857-4685-be1f-d57550cc96cc" xsi:nil="true"/>
+    <APEditor xmlns="4873beb7-5857-4685-be1f-d57550cc96cc">
+      <UserInfo>
+        <DisplayName/>
+        <AccountId xsi:nil="true"/>
+        <AccountType/>
+      </UserInfo>
+    </APEditor>
+    <UALocComments xmlns="4873beb7-5857-4685-be1f-d57550cc96cc" xsi:nil="true"/>
+    <IntlLangReviewDate xmlns="4873beb7-5857-4685-be1f-d57550cc96cc" xsi:nil="true"/>
+    <PublishStatusLookup xmlns="4873beb7-5857-4685-be1f-d57550cc96cc">
+      <Value>1343188</Value>
+    </PublishStatusLookup>
+    <ParentAssetId xmlns="4873beb7-5857-4685-be1f-d57550cc96cc" xsi:nil="true"/>
+    <FeatureTagsTaxHTField0 xmlns="4873beb7-5857-4685-be1f-d57550cc96cc">
+      <Terms xmlns="http://schemas.microsoft.com/office/infopath/2007/PartnerControls"/>
+    </FeatureTagsTaxHTField0>
+    <MachineTranslated xmlns="4873beb7-5857-4685-be1f-d57550cc96cc">false</MachineTranslated>
+    <Providers xmlns="4873beb7-5857-4685-be1f-d57550cc96cc" xsi:nil="true"/>
+    <OriginalSourceMarket xmlns="4873beb7-5857-4685-be1f-d57550cc96cc" xsi:nil="true"/>
+    <APDescription xmlns="4873beb7-5857-4685-be1f-d57550cc96cc" xsi:nil="true"/>
+    <ContentItem xmlns="4873beb7-5857-4685-be1f-d57550cc96cc" xsi:nil="true"/>
+    <ClipArtFilename xmlns="4873beb7-5857-4685-be1f-d57550cc96cc" xsi:nil="true"/>
+    <TPInstallLocation xmlns="4873beb7-5857-4685-be1f-d57550cc96cc" xsi:nil="true"/>
+    <TimesCloned xmlns="4873beb7-5857-4685-be1f-d57550cc96cc" xsi:nil="true"/>
+    <PublishTargets xmlns="4873beb7-5857-4685-be1f-d57550cc96cc">OfficeOnlineVNext</PublishTargets>
+    <AcquiredFrom xmlns="4873beb7-5857-4685-be1f-d57550cc96cc">Internal MS</AcquiredFrom>
+    <AssetStart xmlns="4873beb7-5857-4685-be1f-d57550cc96cc">2011-11-23T17:29:00+00:00</AssetStart>
+    <FriendlyTitle xmlns="4873beb7-5857-4685-be1f-d57550cc96cc" xsi:nil="true"/>
+    <Provider xmlns="4873beb7-5857-4685-be1f-d57550cc96cc" xsi:nil="true"/>
+    <LastHandOff xmlns="4873beb7-5857-4685-be1f-d57550cc96cc" xsi:nil="true"/>
+    <TPClientViewer xmlns="4873beb7-5857-4685-be1f-d57550cc96cc" xsi:nil="true"/>
+    <TemplateStatus xmlns="4873beb7-5857-4685-be1f-d57550cc96cc">Complete</TemplateStatus>
+    <Downloads xmlns="4873beb7-5857-4685-be1f-d57550cc96cc">0</Downloads>
+    <OOCacheId xmlns="4873beb7-5857-4685-be1f-d57550cc96cc" xsi:nil="true"/>
+    <IsDeleted xmlns="4873beb7-5857-4685-be1f-d57550cc96cc">false</IsDeleted>
+    <LocPublishedDependentAssetsLookup xmlns="4873beb7-5857-4685-be1f-d57550cc96cc" xsi:nil="true"/>
+    <AssetExpire xmlns="4873beb7-5857-4685-be1f-d57550cc96cc">2029-05-12T07:00:00+00:00</AssetExpire>
+    <CSXSubmissionMarket xmlns="4873beb7-5857-4685-be1f-d57550cc96cc" xsi:nil="true"/>
+    <DSATActionTaken xmlns="4873beb7-5857-4685-be1f-d57550cc96cc" xsi:nil="true"/>
+    <SubmitterId xmlns="4873beb7-5857-4685-be1f-d57550cc96cc" xsi:nil="true"/>
+    <EditorialTags xmlns="4873beb7-5857-4685-be1f-d57550cc96cc" xsi:nil="true"/>
+    <TPExecutable xmlns="4873beb7-5857-4685-be1f-d57550cc96cc" xsi:nil="true"/>
+    <CSXSubmissionDate xmlns="4873beb7-5857-4685-be1f-d57550cc96cc" xsi:nil="true"/>
+    <CSXUpdate xmlns="4873beb7-5857-4685-be1f-d57550cc96cc">false</CSXUpdate>
+    <AssetType xmlns="4873beb7-5857-4685-be1f-d57550cc96cc">TP</AssetType>
+    <ApprovalLog xmlns="4873beb7-5857-4685-be1f-d57550cc96cc" xsi:nil="true"/>
+    <BugNumber xmlns="4873beb7-5857-4685-be1f-d57550cc96cc" xsi:nil="true"/>
+    <OriginAsset xmlns="4873beb7-5857-4685-be1f-d57550cc96cc" xsi:nil="true"/>
+    <TPComponent xmlns="4873beb7-5857-4685-be1f-d57550cc96cc" xsi:nil="true"/>
+    <Milestone xmlns="4873beb7-5857-4685-be1f-d57550cc96cc" xsi:nil="true"/>
+    <RecommendationsModifier xmlns="4873beb7-5857-4685-be1f-d57550cc96cc" xsi:nil="true"/>
+    <AssetId xmlns="4873beb7-5857-4685-be1f-d57550cc96cc">TP102787001</AssetId>
+    <PolicheckWords xmlns="4873beb7-5857-4685-be1f-d57550cc96cc" xsi:nil="true"/>
+    <TPLaunchHelpLink xmlns="4873beb7-5857-4685-be1f-d57550cc96cc" xsi:nil="true"/>
+    <IntlLocPriority xmlns="4873beb7-5857-4685-be1f-d57550cc96cc" xsi:nil="true"/>
+    <TPApplication xmlns="4873beb7-5857-4685-be1f-d57550cc96cc" xsi:nil="true"/>
+    <IntlLangReviewer xmlns="4873beb7-5857-4685-be1f-d57550cc96cc" xsi:nil="true"/>
+    <HandoffToMSDN xmlns="4873beb7-5857-4685-be1f-d57550cc96cc" xsi:nil="true"/>
+    <PlannedPubDate xmlns="4873beb7-5857-4685-be1f-d57550cc96cc" xsi:nil="true"/>
+    <CrawlForDependencies xmlns="4873beb7-5857-4685-be1f-d57550cc96cc">false</CrawlForDependencies>
+    <LocLastLocAttemptVersionLookup xmlns="4873beb7-5857-4685-be1f-d57550cc96cc">693888</LocLastLocAttemptVersionLookup>
+    <LocProcessedForHandoffsLookup xmlns="4873beb7-5857-4685-be1f-d57550cc96cc" xsi:nil="true"/>
+    <TrustLevel xmlns="4873beb7-5857-4685-be1f-d57550cc96cc">1 Microsoft Managed Content</TrustLevel>
+    <CampaignTagsTaxHTField0 xmlns="4873beb7-5857-4685-be1f-d57550cc96cc">
+      <Terms xmlns="http://schemas.microsoft.com/office/infopath/2007/PartnerControls"/>
+    </CampaignTagsTaxHTField0>
+    <TPNamespace xmlns="4873beb7-5857-4685-be1f-d57550cc96cc" xsi:nil="true"/>
+    <LocOverallPreviewStatusLookup xmlns="4873beb7-5857-4685-be1f-d57550cc96cc" xsi:nil="true"/>
+    <TaxCatchAll xmlns="4873beb7-5857-4685-be1f-d57550cc96cc"/>
+    <IsSearchable xmlns="4873beb7-5857-4685-be1f-d57550cc96cc">false</IsSearchable>
+    <TemplateTemplateType xmlns="4873beb7-5857-4685-be1f-d57550cc96cc">Word Document Template</TemplateTemplateType>
+    <Markets xmlns="4873beb7-5857-4685-be1f-d57550cc96cc"/>
+    <IntlLangReview xmlns="4873beb7-5857-4685-be1f-d57550cc96cc" xsi:nil="true"/>
+    <UAProjectedTotalWords xmlns="4873beb7-5857-4685-be1f-d57550cc96cc" xsi:nil="true"/>
+    <OutputCachingOn xmlns="4873beb7-5857-4685-be1f-d57550cc96cc">false</OutputCachingOn>
+    <AverageRating xmlns="4873beb7-5857-4685-be1f-d57550cc96cc" xsi:nil="true"/>
+    <LocMarketGroupTiers2 xmlns="4873beb7-5857-4685-be1f-d57550cc96cc" xsi:nil="true"/>
+    <APAuthor xmlns="4873beb7-5857-4685-be1f-d57550cc96cc">
+      <UserInfo>
+        <DisplayName>REDMOND\v-namall</DisplayName>
+        <AccountId>978</AccountId>
+        <AccountType/>
+      </UserInfo>
+    </APAuthor>
+    <TPCommandLine xmlns="4873beb7-5857-4685-be1f-d57550cc96cc" xsi:nil="true"/>
+    <LocManualTestRequired xmlns="4873beb7-5857-4685-be1f-d57550cc96cc">false</LocManualTestRequired>
+    <TPAppVersion xmlns="4873beb7-5857-4685-be1f-d57550cc96cc" xsi:nil="true"/>
+    <EditorialStatus xmlns="4873beb7-5857-4685-be1f-d57550cc96cc">Complete</EditorialStatus>
+    <LocProcessedForMarketsLookup xmlns="4873beb7-5857-4685-be1f-d57550cc96cc" xsi:nil="true"/>
+    <LastModifiedDateTime xmlns="4873beb7-5857-4685-be1f-d57550cc96cc" xsi:nil="true"/>
+    <TPLaunchHelpLinkType xmlns="4873beb7-5857-4685-be1f-d57550cc96cc">Template</TPLaunchHelpLinkType>
+    <ScenarioTagsTaxHTField0 xmlns="4873beb7-5857-4685-be1f-d57550cc96cc">
+      <Terms xmlns="http://schemas.microsoft.com/office/infopath/2007/PartnerControls"/>
+    </ScenarioTagsTaxHTField0>
+    <OriginalRelease xmlns="4873beb7-5857-4685-be1f-d57550cc96cc">14</OriginalRelease>
+    <LocalizationTagsTaxHTField0 xmlns="4873beb7-5857-4685-be1f-d57550cc96cc">
+      <Terms xmlns="http://schemas.microsoft.com/office/infopath/2007/PartnerControls"/>
+    </LocalizationTagsTaxHTField0>
+    <Manager xmlns="4873beb7-5857-4685-be1f-d57550cc96cc" xsi:nil="true"/>
+    <UALocRecommendation xmlns="4873beb7-5857-4685-be1f-d57550cc96cc">Localize</UALocRecommendation>
+    <LocOverallHandbackStatusLookup xmlns="4873beb7-5857-4685-be1f-d57550cc96cc" xsi:nil="true"/>
+    <ArtSampleDocs xmlns="4873beb7-5857-4685-be1f-d57550cc96cc" xsi:nil="true"/>
+    <UACurrentWords xmlns="4873beb7-5857-4685-be1f-d57550cc96cc" xsi:nil="true"/>
+    <ShowIn xmlns="4873beb7-5857-4685-be1f-d57550cc96cc">Show everywhere</ShowIn>
+    <CSXHash xmlns="4873beb7-5857-4685-be1f-d57550cc96cc" xsi:nil="true"/>
+    <VoteCount xmlns="4873beb7-5857-4685-be1f-d57550cc96cc" xsi:nil="true"/>
+    <InternalTagsTaxHTField0 xmlns="4873beb7-5857-4685-be1f-d57550cc96cc">
+      <Terms xmlns="http://schemas.microsoft.com/office/infopath/2007/PartnerControls"/>
+    </InternalTagsTaxHTField0>
+    <UANotes xmlns="4873beb7-5857-4685-be1f-d57550cc96cc" xsi:nil="true"/>
+  </documentManagement>
+</p:properties>
 </file>
 
 <file path=customXml/item2.xml><?xml version="1.0" encoding="utf-8"?>
@@ -5587,145 +5997,20 @@
 </file>
 
 <file path=customXml/item3.xml><?xml version="1.0" encoding="utf-8"?>
-<p:properties xmlns:p="http://schemas.microsoft.com/office/2006/metadata/properties" xmlns:xsi="http://www.w3.org/2001/XMLSchema-instance" xmlns:pc="http://schemas.microsoft.com/office/infopath/2007/PartnerControls">
-  <documentManagement>
-    <LocLastLocAttemptVersionTypeLookup xmlns="4873beb7-5857-4685-be1f-d57550cc96cc" xsi:nil="true"/>
-    <MarketSpecific xmlns="4873beb7-5857-4685-be1f-d57550cc96cc">false</MarketSpecific>
-    <ApprovalStatus xmlns="4873beb7-5857-4685-be1f-d57550cc96cc">InProgress</ApprovalStatus>
-    <LocComments xmlns="4873beb7-5857-4685-be1f-d57550cc96cc" xsi:nil="true"/>
-    <DirectSourceMarket xmlns="4873beb7-5857-4685-be1f-d57550cc96cc" xsi:nil="true"/>
-    <LocPublishedLinkedAssetsLookup xmlns="4873beb7-5857-4685-be1f-d57550cc96cc" xsi:nil="true"/>
-    <ThumbnailAssetId xmlns="4873beb7-5857-4685-be1f-d57550cc96cc" xsi:nil="true"/>
-    <PrimaryImageGen xmlns="4873beb7-5857-4685-be1f-d57550cc96cc">true</PrimaryImageGen>
-    <LegacyData xmlns="4873beb7-5857-4685-be1f-d57550cc96cc" xsi:nil="true"/>
-    <LocNewPublishedVersionLookup xmlns="4873beb7-5857-4685-be1f-d57550cc96cc" xsi:nil="true"/>
-    <NumericId xmlns="4873beb7-5857-4685-be1f-d57550cc96cc">102787001</NumericId>
-    <TPFriendlyName xmlns="4873beb7-5857-4685-be1f-d57550cc96cc" xsi:nil="true"/>
-    <LocOverallPublishStatusLookup xmlns="4873beb7-5857-4685-be1f-d57550cc96cc" xsi:nil="true"/>
-    <LocRecommendedHandoff xmlns="4873beb7-5857-4685-be1f-d57550cc96cc" xsi:nil="true"/>
-    <BlockPublish xmlns="4873beb7-5857-4685-be1f-d57550cc96cc">false</BlockPublish>
-    <BusinessGroup xmlns="4873beb7-5857-4685-be1f-d57550cc96cc" xsi:nil="true"/>
-    <OpenTemplate xmlns="4873beb7-5857-4685-be1f-d57550cc96cc">true</OpenTemplate>
-    <SourceTitle xmlns="4873beb7-5857-4685-be1f-d57550cc96cc" xsi:nil="true"/>
-    <LocOverallLocStatusLookup xmlns="4873beb7-5857-4685-be1f-d57550cc96cc" xsi:nil="true"/>
-    <APEditor xmlns="4873beb7-5857-4685-be1f-d57550cc96cc">
-      <UserInfo>
-        <DisplayName/>
-        <AccountId xsi:nil="true"/>
-        <AccountType/>
-      </UserInfo>
-    </APEditor>
-    <UALocComments xmlns="4873beb7-5857-4685-be1f-d57550cc96cc" xsi:nil="true"/>
-    <IntlLangReviewDate xmlns="4873beb7-5857-4685-be1f-d57550cc96cc" xsi:nil="true"/>
-    <PublishStatusLookup xmlns="4873beb7-5857-4685-be1f-d57550cc96cc">
-      <Value>1343188</Value>
-    </PublishStatusLookup>
-    <ParentAssetId xmlns="4873beb7-5857-4685-be1f-d57550cc96cc" xsi:nil="true"/>
-    <FeatureTagsTaxHTField0 xmlns="4873beb7-5857-4685-be1f-d57550cc96cc">
-      <Terms xmlns="http://schemas.microsoft.com/office/infopath/2007/PartnerControls"/>
-    </FeatureTagsTaxHTField0>
-    <MachineTranslated xmlns="4873beb7-5857-4685-be1f-d57550cc96cc">false</MachineTranslated>
-    <Providers xmlns="4873beb7-5857-4685-be1f-d57550cc96cc" xsi:nil="true"/>
-    <OriginalSourceMarket xmlns="4873beb7-5857-4685-be1f-d57550cc96cc" xsi:nil="true"/>
-    <APDescription xmlns="4873beb7-5857-4685-be1f-d57550cc96cc" xsi:nil="true"/>
-    <ContentItem xmlns="4873beb7-5857-4685-be1f-d57550cc96cc" xsi:nil="true"/>
-    <ClipArtFilename xmlns="4873beb7-5857-4685-be1f-d57550cc96cc" xsi:nil="true"/>
-    <TPInstallLocation xmlns="4873beb7-5857-4685-be1f-d57550cc96cc" xsi:nil="true"/>
-    <TimesCloned xmlns="4873beb7-5857-4685-be1f-d57550cc96cc" xsi:nil="true"/>
-    <PublishTargets xmlns="4873beb7-5857-4685-be1f-d57550cc96cc">OfficeOnlineVNext</PublishTargets>
-    <AcquiredFrom xmlns="4873beb7-5857-4685-be1f-d57550cc96cc">Internal MS</AcquiredFrom>
-    <AssetStart xmlns="4873beb7-5857-4685-be1f-d57550cc96cc">2011-11-23T17:29:00+00:00</AssetStart>
-    <FriendlyTitle xmlns="4873beb7-5857-4685-be1f-d57550cc96cc" xsi:nil="true"/>
-    <Provider xmlns="4873beb7-5857-4685-be1f-d57550cc96cc" xsi:nil="true"/>
-    <LastHandOff xmlns="4873beb7-5857-4685-be1f-d57550cc96cc" xsi:nil="true"/>
-    <TPClientViewer xmlns="4873beb7-5857-4685-be1f-d57550cc96cc" xsi:nil="true"/>
-    <TemplateStatus xmlns="4873beb7-5857-4685-be1f-d57550cc96cc">Complete</TemplateStatus>
-    <Downloads xmlns="4873beb7-5857-4685-be1f-d57550cc96cc">0</Downloads>
-    <OOCacheId xmlns="4873beb7-5857-4685-be1f-d57550cc96cc" xsi:nil="true"/>
-    <IsDeleted xmlns="4873beb7-5857-4685-be1f-d57550cc96cc">false</IsDeleted>
-    <LocPublishedDependentAssetsLookup xmlns="4873beb7-5857-4685-be1f-d57550cc96cc" xsi:nil="true"/>
-    <AssetExpire xmlns="4873beb7-5857-4685-be1f-d57550cc96cc">2029-05-12T07:00:00+00:00</AssetExpire>
-    <CSXSubmissionMarket xmlns="4873beb7-5857-4685-be1f-d57550cc96cc" xsi:nil="true"/>
-    <DSATActionTaken xmlns="4873beb7-5857-4685-be1f-d57550cc96cc" xsi:nil="true"/>
-    <SubmitterId xmlns="4873beb7-5857-4685-be1f-d57550cc96cc" xsi:nil="true"/>
-    <EditorialTags xmlns="4873beb7-5857-4685-be1f-d57550cc96cc" xsi:nil="true"/>
-    <TPExecutable xmlns="4873beb7-5857-4685-be1f-d57550cc96cc" xsi:nil="true"/>
-    <CSXSubmissionDate xmlns="4873beb7-5857-4685-be1f-d57550cc96cc" xsi:nil="true"/>
-    <CSXUpdate xmlns="4873beb7-5857-4685-be1f-d57550cc96cc">false</CSXUpdate>
-    <AssetType xmlns="4873beb7-5857-4685-be1f-d57550cc96cc">TP</AssetType>
-    <ApprovalLog xmlns="4873beb7-5857-4685-be1f-d57550cc96cc" xsi:nil="true"/>
-    <BugNumber xmlns="4873beb7-5857-4685-be1f-d57550cc96cc" xsi:nil="true"/>
-    <OriginAsset xmlns="4873beb7-5857-4685-be1f-d57550cc96cc" xsi:nil="true"/>
-    <TPComponent xmlns="4873beb7-5857-4685-be1f-d57550cc96cc" xsi:nil="true"/>
-    <Milestone xmlns="4873beb7-5857-4685-be1f-d57550cc96cc" xsi:nil="true"/>
-    <RecommendationsModifier xmlns="4873beb7-5857-4685-be1f-d57550cc96cc" xsi:nil="true"/>
-    <AssetId xmlns="4873beb7-5857-4685-be1f-d57550cc96cc">TP102787001</AssetId>
-    <PolicheckWords xmlns="4873beb7-5857-4685-be1f-d57550cc96cc" xsi:nil="true"/>
-    <TPLaunchHelpLink xmlns="4873beb7-5857-4685-be1f-d57550cc96cc" xsi:nil="true"/>
-    <IntlLocPriority xmlns="4873beb7-5857-4685-be1f-d57550cc96cc" xsi:nil="true"/>
-    <TPApplication xmlns="4873beb7-5857-4685-be1f-d57550cc96cc" xsi:nil="true"/>
-    <IntlLangReviewer xmlns="4873beb7-5857-4685-be1f-d57550cc96cc" xsi:nil="true"/>
-    <HandoffToMSDN xmlns="4873beb7-5857-4685-be1f-d57550cc96cc" xsi:nil="true"/>
-    <PlannedPubDate xmlns="4873beb7-5857-4685-be1f-d57550cc96cc" xsi:nil="true"/>
-    <CrawlForDependencies xmlns="4873beb7-5857-4685-be1f-d57550cc96cc">false</CrawlForDependencies>
-    <LocLastLocAttemptVersionLookup xmlns="4873beb7-5857-4685-be1f-d57550cc96cc">693888</LocLastLocAttemptVersionLookup>
-    <LocProcessedForHandoffsLookup xmlns="4873beb7-5857-4685-be1f-d57550cc96cc" xsi:nil="true"/>
-    <TrustLevel xmlns="4873beb7-5857-4685-be1f-d57550cc96cc">1 Microsoft Managed Content</TrustLevel>
-    <CampaignTagsTaxHTField0 xmlns="4873beb7-5857-4685-be1f-d57550cc96cc">
-      <Terms xmlns="http://schemas.microsoft.com/office/infopath/2007/PartnerControls"/>
-    </CampaignTagsTaxHTField0>
-    <TPNamespace xmlns="4873beb7-5857-4685-be1f-d57550cc96cc" xsi:nil="true"/>
-    <LocOverallPreviewStatusLookup xmlns="4873beb7-5857-4685-be1f-d57550cc96cc" xsi:nil="true"/>
-    <TaxCatchAll xmlns="4873beb7-5857-4685-be1f-d57550cc96cc"/>
-    <IsSearchable xmlns="4873beb7-5857-4685-be1f-d57550cc96cc">false</IsSearchable>
-    <TemplateTemplateType xmlns="4873beb7-5857-4685-be1f-d57550cc96cc">Word Document Template</TemplateTemplateType>
-    <Markets xmlns="4873beb7-5857-4685-be1f-d57550cc96cc"/>
-    <IntlLangReview xmlns="4873beb7-5857-4685-be1f-d57550cc96cc" xsi:nil="true"/>
-    <UAProjectedTotalWords xmlns="4873beb7-5857-4685-be1f-d57550cc96cc" xsi:nil="true"/>
-    <OutputCachingOn xmlns="4873beb7-5857-4685-be1f-d57550cc96cc">false</OutputCachingOn>
-    <AverageRating xmlns="4873beb7-5857-4685-be1f-d57550cc96cc" xsi:nil="true"/>
-    <LocMarketGroupTiers2 xmlns="4873beb7-5857-4685-be1f-d57550cc96cc" xsi:nil="true"/>
-    <APAuthor xmlns="4873beb7-5857-4685-be1f-d57550cc96cc">
-      <UserInfo>
-        <DisplayName>REDMOND\v-namall</DisplayName>
-        <AccountId>978</AccountId>
-        <AccountType/>
-      </UserInfo>
-    </APAuthor>
-    <TPCommandLine xmlns="4873beb7-5857-4685-be1f-d57550cc96cc" xsi:nil="true"/>
-    <LocManualTestRequired xmlns="4873beb7-5857-4685-be1f-d57550cc96cc">false</LocManualTestRequired>
-    <TPAppVersion xmlns="4873beb7-5857-4685-be1f-d57550cc96cc" xsi:nil="true"/>
-    <EditorialStatus xmlns="4873beb7-5857-4685-be1f-d57550cc96cc">Complete</EditorialStatus>
-    <LocProcessedForMarketsLookup xmlns="4873beb7-5857-4685-be1f-d57550cc96cc" xsi:nil="true"/>
-    <LastModifiedDateTime xmlns="4873beb7-5857-4685-be1f-d57550cc96cc" xsi:nil="true"/>
-    <TPLaunchHelpLinkType xmlns="4873beb7-5857-4685-be1f-d57550cc96cc">Template</TPLaunchHelpLinkType>
-    <ScenarioTagsTaxHTField0 xmlns="4873beb7-5857-4685-be1f-d57550cc96cc">
-      <Terms xmlns="http://schemas.microsoft.com/office/infopath/2007/PartnerControls"/>
-    </ScenarioTagsTaxHTField0>
-    <OriginalRelease xmlns="4873beb7-5857-4685-be1f-d57550cc96cc">14</OriginalRelease>
-    <LocalizationTagsTaxHTField0 xmlns="4873beb7-5857-4685-be1f-d57550cc96cc">
-      <Terms xmlns="http://schemas.microsoft.com/office/infopath/2007/PartnerControls"/>
-    </LocalizationTagsTaxHTField0>
-    <Manager xmlns="4873beb7-5857-4685-be1f-d57550cc96cc" xsi:nil="true"/>
-    <UALocRecommendation xmlns="4873beb7-5857-4685-be1f-d57550cc96cc">Localize</UALocRecommendation>
-    <LocOverallHandbackStatusLookup xmlns="4873beb7-5857-4685-be1f-d57550cc96cc" xsi:nil="true"/>
-    <ArtSampleDocs xmlns="4873beb7-5857-4685-be1f-d57550cc96cc" xsi:nil="true"/>
-    <UACurrentWords xmlns="4873beb7-5857-4685-be1f-d57550cc96cc" xsi:nil="true"/>
-    <ShowIn xmlns="4873beb7-5857-4685-be1f-d57550cc96cc">Show everywhere</ShowIn>
-    <CSXHash xmlns="4873beb7-5857-4685-be1f-d57550cc96cc" xsi:nil="true"/>
-    <VoteCount xmlns="4873beb7-5857-4685-be1f-d57550cc96cc" xsi:nil="true"/>
-    <InternalTagsTaxHTField0 xmlns="4873beb7-5857-4685-be1f-d57550cc96cc">
-      <Terms xmlns="http://schemas.microsoft.com/office/infopath/2007/PartnerControls"/>
-    </InternalTagsTaxHTField0>
-    <UANotes xmlns="4873beb7-5857-4685-be1f-d57550cc96cc" xsi:nil="true"/>
-  </documentManagement>
-</p:properties>
+<?mso-contentType ?>
+<FormTemplates xmlns="http://schemas.microsoft.com/sharepoint/v3/contenttype/forms">
+  <Display>DocumentLibraryForm</Display>
+  <Edit>AssetEditForm</Edit>
+  <New>DocumentLibraryForm</New>
+</FormTemplates>
 </file>
 
 <file path=customXml/itemProps1.xml><?xml version="1.0" encoding="utf-8"?>
-<ds:datastoreItem xmlns:ds="http://schemas.openxmlformats.org/officeDocument/2006/customXml" ds:itemID="{C01C3C56-10DB-49F7-B061-44D8728D078A}">
+<ds:datastoreItem xmlns:ds="http://schemas.openxmlformats.org/officeDocument/2006/customXml" ds:itemID="{7FBDB1CC-CEFB-4E46-8174-1F0AA0D30B24}">
   <ds:schemaRefs>
-    <ds:schemaRef ds:uri="http://schemas.microsoft.com/sharepoint/v3/contenttype/forms"/>
+    <ds:schemaRef ds:uri="http://schemas.microsoft.com/office/2006/metadata/properties"/>
+    <ds:schemaRef ds:uri="http://schemas.microsoft.com/office/infopath/2007/PartnerControls"/>
+    <ds:schemaRef ds:uri="4873beb7-5857-4685-be1f-d57550cc96cc"/>
   </ds:schemaRefs>
 </ds:datastoreItem>
 </file>
@@ -5749,11 +6034,9 @@
 </file>
 
 <file path=customXml/itemProps3.xml><?xml version="1.0" encoding="utf-8"?>
-<ds:datastoreItem xmlns:ds="http://schemas.openxmlformats.org/officeDocument/2006/customXml" ds:itemID="{7FBDB1CC-CEFB-4E46-8174-1F0AA0D30B24}">
+<ds:datastoreItem xmlns:ds="http://schemas.openxmlformats.org/officeDocument/2006/customXml" ds:itemID="{C01C3C56-10DB-49F7-B061-44D8728D078A}">
   <ds:schemaRefs>
-    <ds:schemaRef ds:uri="http://schemas.microsoft.com/office/2006/metadata/properties"/>
-    <ds:schemaRef ds:uri="http://schemas.microsoft.com/office/infopath/2007/PartnerControls"/>
-    <ds:schemaRef ds:uri="4873beb7-5857-4685-be1f-d57550cc96cc"/>
+    <ds:schemaRef ds:uri="http://schemas.microsoft.com/sharepoint/v3/contenttype/forms"/>
   </ds:schemaRefs>
 </ds:datastoreItem>
 </file>
</xml_diff>